<commit_message>
Beta2.6: Se modifico el JTextArea de la clase consult por un JEditorArea, se modificaron los reportes por default para ser mensuales en lugar de histarial, la ventana emergency ya no se cierra ahora da la opción de segir modificando, se corrigio un error que no permitia guardar el folio, se agrego una pestaña de traslado a la emergency, se agrego nombre del paciente en los docx, ya se pueden editar los nombre de radio operador, operador y paramedico
</commit_message>
<xml_diff>
--- a/resource/formatoCtrlAmb.docx
+++ b/resource/formatoCtrlAmb.docx
@@ -435,8 +435,6 @@
             <w:r>
               <w:t>Hospitalcomeback</w:t>
             </w:r>
-            <w:bookmarkStart w:id="0" w:name="_GoBack"/>
-            <w:bookmarkEnd w:id="0"/>
           </w:p>
         </w:tc>
       </w:tr>
@@ -496,15 +494,36 @@
       </w:r>
       <w:r>
         <w:tab/>
-      </w:r>
-      <w:r>
-        <w:tab/>
-      </w:r>
-      <w:r>
-        <w:tab/>
-      </w:r>
-      <w:r>
-        <w:tab/>
+        <w:t xml:space="preserve">NOMBRE: </w:t>
+      </w:r>
+      <w:proofErr w:type="spellStart"/>
+      <w:r>
+        <w:t>patient</w:t>
+      </w:r>
+      <w:proofErr w:type="spellEnd"/>
+    </w:p>
+    <w:p>
+      <w:pPr>
+        <w:ind w:firstLine="708"/>
+      </w:pPr>
+      <w:r>
+        <w:t xml:space="preserve">EDAD: </w:t>
+      </w:r>
+      <w:proofErr w:type="spellStart"/>
+      <w:r>
+        <w:t>age</w:t>
+      </w:r>
+      <w:proofErr w:type="spellEnd"/>
+      <w:r>
+        <w:t xml:space="preserve"> </w:t>
+      </w:r>
+      <w:r>
+        <w:tab/>
+      </w:r>
+      <w:r>
+        <w:tab/>
+      </w:r>
+      <w:r>
         <w:t>SEXO: sex</w:t>
       </w:r>
       <w:r>
@@ -515,13 +534,12 @@
       </w:r>
       <w:r>
         <w:tab/>
-        <w:t xml:space="preserve">EDAD: </w:t>
-      </w:r>
-      <w:proofErr w:type="spellStart"/>
-      <w:r>
-        <w:t>age</w:t>
-      </w:r>
-      <w:proofErr w:type="spellEnd"/>
+      </w:r>
+      <w:r>
+        <w:t>ESTADO: status</w:t>
+      </w:r>
+      <w:bookmarkStart w:id="0" w:name="_GoBack"/>
+      <w:bookmarkEnd w:id="0"/>
     </w:p>
     <w:p>
       <w:r>

</xml_diff>